<commit_message>
Added description to the documentation
</commit_message>
<xml_diff>
--- a/Challenge Documentation.docx
+++ b/Challenge Documentation.docx
@@ -5,6 +5,7 @@
     <w:p>
       <w:pPr>
         <w:contextualSpacing w:val="0"/>
+        <w:jc w:val="both"/>
         <w:rPr/>
       </w:pPr>
       <w:r>
@@ -58,6 +59,925 @@
           <w:rtl w:val="0"/>
         </w:rPr>
         <w:t xml:space="preserve">Column data transformation:</w:t>
+      </w:r>
+    </w:p>
+    <w:p>
+      <w:pPr>
+        <w:numPr>
+          <w:ilvl w:val="0"/>
+          <w:numId w:val="4"/>
+        </w:numPr>
+        <w:ind w:left="720" w:hanging="360"/>
+        <w:rPr/>
+      </w:pPr>
+      <w:r>
+        <w:rPr>
+          <w:b w:val="1"/>
+          <w:i w:val="1"/>
+          <w:color w:val="008080"/>
+          <w:sz w:val="23"/>
+          <w:szCs w:val="23"/>
+          <w:highlight w:val="white"/>
+          <w:rtl w:val="0"/>
+        </w:rPr>
+        <w:t xml:space="preserve">Engine location transformed to one hot transformation</w:t>
+      </w:r>
+      <w:r>
+        <w:rPr>
+          <w:rtl w:val="0"/>
+        </w:rPr>
+      </w:r>
+    </w:p>
+    <w:p>
+      <w:pPr>
+        <w:numPr>
+          <w:ilvl w:val="0"/>
+          <w:numId w:val="4"/>
+        </w:numPr>
+        <w:ind w:left="720" w:hanging="360"/>
+        <w:rPr/>
+      </w:pPr>
+      <w:r>
+        <w:rPr>
+          <w:b w:val="1"/>
+          <w:color w:val="008080"/>
+          <w:sz w:val="23"/>
+          <w:szCs w:val="23"/>
+          <w:highlight w:val="white"/>
+          <w:rtl w:val="0"/>
+        </w:rPr>
+        <w:t xml:space="preserve">Cylinder count from string to integer</w:t>
+      </w:r>
+    </w:p>
+    <w:p>
+      <w:pPr>
+        <w:numPr>
+          <w:ilvl w:val="0"/>
+          <w:numId w:val="4"/>
+        </w:numPr>
+        <w:ind w:left="720" w:hanging="360"/>
+        <w:rPr/>
+      </w:pPr>
+      <w:r>
+        <w:rPr>
+          <w:b w:val="1"/>
+          <w:color w:val="008080"/>
+          <w:sz w:val="23"/>
+          <w:szCs w:val="23"/>
+          <w:highlight w:val="white"/>
+          <w:rtl w:val="0"/>
+        </w:rPr>
+        <w:t xml:space="preserve">Aspiration  to Boolean flag</w:t>
+      </w:r>
+    </w:p>
+    <w:p>
+      <w:pPr>
+        <w:numPr>
+          <w:ilvl w:val="0"/>
+          <w:numId w:val="4"/>
+        </w:numPr>
+        <w:ind w:left="720" w:hanging="360"/>
+        <w:rPr/>
+      </w:pPr>
+      <w:r>
+        <w:rPr>
+          <w:b w:val="1"/>
+          <w:color w:val="008080"/>
+          <w:sz w:val="23"/>
+          <w:szCs w:val="23"/>
+          <w:highlight w:val="white"/>
+          <w:rtl w:val="0"/>
+        </w:rPr>
+        <w:t xml:space="preserve">Price converted from cent to euro</w:t>
+      </w:r>
+    </w:p>
+    <w:p>
+      <w:pPr>
+        <w:numPr>
+          <w:ilvl w:val="0"/>
+          <w:numId w:val="4"/>
+        </w:numPr>
+        <w:ind w:left="720" w:hanging="360"/>
+        <w:rPr/>
+      </w:pPr>
+      <w:r>
+        <w:rPr>
+          <w:b w:val="1"/>
+          <w:color w:val="008080"/>
+          <w:sz w:val="23"/>
+          <w:szCs w:val="23"/>
+          <w:highlight w:val="white"/>
+          <w:rtl w:val="0"/>
+        </w:rPr>
+        <w:t xml:space="preserve">Converted horsepower from German representation to float</w:t>
+      </w:r>
+    </w:p>
+    <w:p>
+      <w:pPr>
+        <w:numPr>
+          <w:ilvl w:val="0"/>
+          <w:numId w:val="4"/>
+        </w:numPr>
+        <w:ind w:left="720" w:hanging="360"/>
+        <w:rPr/>
+      </w:pPr>
+      <w:r>
+        <w:rPr>
+          <w:b w:val="1"/>
+          <w:color w:val="008080"/>
+          <w:sz w:val="23"/>
+          <w:szCs w:val="23"/>
+          <w:highlight w:val="white"/>
+          <w:rtl w:val="0"/>
+        </w:rPr>
+        <w:t xml:space="preserve">Added all the transformed data to a temporary list to have a row data in the list.</w:t>
+      </w:r>
+      <w:r>
+        <w:rPr>
+          <w:rtl w:val="0"/>
+        </w:rPr>
+      </w:r>
+    </w:p>
+    <w:p>
+      <w:pPr>
+        <w:contextualSpacing w:val="0"/>
+        <w:rPr/>
+      </w:pPr>
+      <w:r>
+        <w:rPr>
+          <w:rtl w:val="0"/>
+        </w:rPr>
+        <w:t xml:space="preserve">Then the row is bifurcated to get the data column wise. It has been seperated by ‘ ; ‘.</w:t>
+      </w:r>
+    </w:p>
+    <w:p>
+      <w:pPr>
+        <w:contextualSpacing w:val="0"/>
+        <w:rPr/>
+      </w:pPr>
+      <w:r>
+        <w:rPr>
+          <w:rtl w:val="0"/>
+        </w:rPr>
+        <w:t xml:space="preserve">row.split(“;”) has been used to split the data.</w:t>
+      </w:r>
+    </w:p>
+    <w:p>
+      <w:pPr>
+        <w:contextualSpacing w:val="0"/>
+        <w:rPr/>
+      </w:pPr>
+      <w:r>
+        <w:rPr>
+          <w:rtl w:val="0"/>
+        </w:rPr>
+      </w:r>
+    </w:p>
+    <w:p>
+      <w:pPr>
+        <w:contextualSpacing w:val="0"/>
+        <w:rPr/>
+      </w:pPr>
+      <w:r>
+        <w:rPr>
+          <w:rtl w:val="0"/>
+        </w:rPr>
+        <w:t xml:space="preserve">The dummy data has been filtered according to the specification. If any column consists of ‘_’ or similar transformation the whole row has been left out.</w:t>
+      </w:r>
+    </w:p>
+    <w:p>
+      <w:pPr>
+        <w:contextualSpacing w:val="0"/>
+        <w:rPr/>
+      </w:pPr>
+      <w:r>
+        <w:rPr>
+          <w:rtl w:val="0"/>
+        </w:rPr>
+      </w:r>
+    </w:p>
+    <w:p>
+      <w:pPr>
+        <w:contextualSpacing w:val="0"/>
+        <w:rPr/>
+      </w:pPr>
+      <w:r>
+        <w:rPr>
+          <w:rtl w:val="0"/>
+        </w:rPr>
+        <w:t xml:space="preserve">Transformation reason:</w:t>
+      </w:r>
+    </w:p>
+    <w:p>
+      <w:pPr>
+        <w:numPr>
+          <w:ilvl w:val="0"/>
+          <w:numId w:val="3"/>
+        </w:numPr>
+        <w:ind w:left="720" w:hanging="360"/>
+        <w:rPr>
+          <w:u w:val="none"/>
+        </w:rPr>
+      </w:pPr>
+      <w:r>
+        <w:rPr>
+          <w:rtl w:val="0"/>
+        </w:rPr>
+        <w:t xml:space="preserve">Cylinder count: Integer encoding has been used, it represent the count of the cylinders in the vehicle. The mapping is as follows.</w:t>
+      </w:r>
+    </w:p>
+    <w:p>
+      <w:pPr>
+        <w:ind w:left="720" w:firstLine="0"/>
+        <w:contextualSpacing w:val="0"/>
+        <w:rPr>
+          <w:sz w:val="23"/>
+          <w:szCs w:val="23"/>
+          <w:highlight w:val="white"/>
+        </w:rPr>
+      </w:pPr>
+      <w:r>
+        <w:rPr>
+          <w:sz w:val="23"/>
+          <w:szCs w:val="23"/>
+          <w:highlight w:val="white"/>
+          <w:rtl w:val="0"/>
+        </w:rPr>
+        <w:t xml:space="preserve">cylinders_count = {</w:t>
+      </w:r>
+    </w:p>
+    <w:p>
+      <w:pPr>
+        <w:ind w:left="720" w:firstLine="0"/>
+        <w:contextualSpacing w:val="0"/>
+        <w:rPr>
+          <w:sz w:val="23"/>
+          <w:szCs w:val="23"/>
+          <w:highlight w:val="white"/>
+        </w:rPr>
+      </w:pPr>
+      <w:r>
+        <w:rPr>
+          <w:sz w:val="23"/>
+          <w:szCs w:val="23"/>
+          <w:highlight w:val="white"/>
+          <w:rtl w:val="0"/>
+        </w:rPr>
+        <w:t xml:space="preserve">   </w:t>
+      </w:r>
+      <w:r>
+        <w:rPr>
+          <w:b w:val="1"/>
+          <w:color w:val="008080"/>
+          <w:sz w:val="23"/>
+          <w:szCs w:val="23"/>
+          <w:highlight w:val="white"/>
+          <w:rtl w:val="0"/>
+        </w:rPr>
+        <w:t xml:space="preserve">'one'</w:t>
+      </w:r>
+      <w:r>
+        <w:rPr>
+          <w:sz w:val="23"/>
+          <w:szCs w:val="23"/>
+          <w:highlight w:val="white"/>
+          <w:rtl w:val="0"/>
+        </w:rPr>
+        <w:t xml:space="preserve">: </w:t>
+      </w:r>
+      <w:r>
+        <w:rPr>
+          <w:color w:val="0000ff"/>
+          <w:sz w:val="23"/>
+          <w:szCs w:val="23"/>
+          <w:highlight w:val="white"/>
+          <w:rtl w:val="0"/>
+        </w:rPr>
+        <w:t xml:space="preserve">1</w:t>
+      </w:r>
+      <w:r>
+        <w:rPr>
+          <w:sz w:val="23"/>
+          <w:szCs w:val="23"/>
+          <w:highlight w:val="white"/>
+          <w:rtl w:val="0"/>
+        </w:rPr>
+        <w:t xml:space="preserve">,</w:t>
+      </w:r>
+    </w:p>
+    <w:p>
+      <w:pPr>
+        <w:ind w:left="720" w:firstLine="0"/>
+        <w:contextualSpacing w:val="0"/>
+        <w:rPr>
+          <w:sz w:val="23"/>
+          <w:szCs w:val="23"/>
+          <w:highlight w:val="white"/>
+        </w:rPr>
+      </w:pPr>
+      <w:r>
+        <w:rPr>
+          <w:sz w:val="23"/>
+          <w:szCs w:val="23"/>
+          <w:highlight w:val="white"/>
+          <w:rtl w:val="0"/>
+        </w:rPr>
+        <w:t xml:space="preserve">   </w:t>
+      </w:r>
+      <w:r>
+        <w:rPr>
+          <w:b w:val="1"/>
+          <w:color w:val="008080"/>
+          <w:sz w:val="23"/>
+          <w:szCs w:val="23"/>
+          <w:highlight w:val="white"/>
+          <w:rtl w:val="0"/>
+        </w:rPr>
+        <w:t xml:space="preserve">'two'</w:t>
+      </w:r>
+      <w:r>
+        <w:rPr>
+          <w:sz w:val="23"/>
+          <w:szCs w:val="23"/>
+          <w:highlight w:val="white"/>
+          <w:rtl w:val="0"/>
+        </w:rPr>
+        <w:t xml:space="preserve">: </w:t>
+      </w:r>
+      <w:r>
+        <w:rPr>
+          <w:color w:val="0000ff"/>
+          <w:sz w:val="23"/>
+          <w:szCs w:val="23"/>
+          <w:highlight w:val="white"/>
+          <w:rtl w:val="0"/>
+        </w:rPr>
+        <w:t xml:space="preserve">2</w:t>
+      </w:r>
+      <w:r>
+        <w:rPr>
+          <w:sz w:val="23"/>
+          <w:szCs w:val="23"/>
+          <w:highlight w:val="white"/>
+          <w:rtl w:val="0"/>
+        </w:rPr>
+        <w:t xml:space="preserve">,</w:t>
+      </w:r>
+    </w:p>
+    <w:p>
+      <w:pPr>
+        <w:ind w:left="720" w:firstLine="0"/>
+        <w:contextualSpacing w:val="0"/>
+        <w:rPr>
+          <w:sz w:val="23"/>
+          <w:szCs w:val="23"/>
+          <w:highlight w:val="white"/>
+        </w:rPr>
+      </w:pPr>
+      <w:r>
+        <w:rPr>
+          <w:sz w:val="23"/>
+          <w:szCs w:val="23"/>
+          <w:highlight w:val="white"/>
+          <w:rtl w:val="0"/>
+        </w:rPr>
+        <w:t xml:space="preserve">   </w:t>
+      </w:r>
+      <w:r>
+        <w:rPr>
+          <w:b w:val="1"/>
+          <w:color w:val="008080"/>
+          <w:sz w:val="23"/>
+          <w:szCs w:val="23"/>
+          <w:highlight w:val="white"/>
+          <w:rtl w:val="0"/>
+        </w:rPr>
+        <w:t xml:space="preserve">'three'</w:t>
+      </w:r>
+      <w:r>
+        <w:rPr>
+          <w:sz w:val="23"/>
+          <w:szCs w:val="23"/>
+          <w:highlight w:val="white"/>
+          <w:rtl w:val="0"/>
+        </w:rPr>
+        <w:t xml:space="preserve">: </w:t>
+      </w:r>
+      <w:r>
+        <w:rPr>
+          <w:color w:val="0000ff"/>
+          <w:sz w:val="23"/>
+          <w:szCs w:val="23"/>
+          <w:highlight w:val="white"/>
+          <w:rtl w:val="0"/>
+        </w:rPr>
+        <w:t xml:space="preserve">3</w:t>
+      </w:r>
+      <w:r>
+        <w:rPr>
+          <w:sz w:val="23"/>
+          <w:szCs w:val="23"/>
+          <w:highlight w:val="white"/>
+          <w:rtl w:val="0"/>
+        </w:rPr>
+        <w:t xml:space="preserve">,</w:t>
+      </w:r>
+    </w:p>
+    <w:p>
+      <w:pPr>
+        <w:ind w:left="720" w:firstLine="0"/>
+        <w:contextualSpacing w:val="0"/>
+        <w:rPr>
+          <w:sz w:val="23"/>
+          <w:szCs w:val="23"/>
+          <w:highlight w:val="white"/>
+        </w:rPr>
+      </w:pPr>
+      <w:r>
+        <w:rPr>
+          <w:sz w:val="23"/>
+          <w:szCs w:val="23"/>
+          <w:highlight w:val="white"/>
+          <w:rtl w:val="0"/>
+        </w:rPr>
+        <w:t xml:space="preserve">   </w:t>
+      </w:r>
+      <w:r>
+        <w:rPr>
+          <w:b w:val="1"/>
+          <w:color w:val="008080"/>
+          <w:sz w:val="23"/>
+          <w:szCs w:val="23"/>
+          <w:highlight w:val="white"/>
+          <w:rtl w:val="0"/>
+        </w:rPr>
+        <w:t xml:space="preserve">'four'</w:t>
+      </w:r>
+      <w:r>
+        <w:rPr>
+          <w:sz w:val="23"/>
+          <w:szCs w:val="23"/>
+          <w:highlight w:val="white"/>
+          <w:rtl w:val="0"/>
+        </w:rPr>
+        <w:t xml:space="preserve">: </w:t>
+      </w:r>
+      <w:r>
+        <w:rPr>
+          <w:color w:val="0000ff"/>
+          <w:sz w:val="23"/>
+          <w:szCs w:val="23"/>
+          <w:highlight w:val="white"/>
+          <w:rtl w:val="0"/>
+        </w:rPr>
+        <w:t xml:space="preserve">4</w:t>
+      </w:r>
+      <w:r>
+        <w:rPr>
+          <w:sz w:val="23"/>
+          <w:szCs w:val="23"/>
+          <w:highlight w:val="white"/>
+          <w:rtl w:val="0"/>
+        </w:rPr>
+        <w:t xml:space="preserve">,</w:t>
+      </w:r>
+    </w:p>
+    <w:p>
+      <w:pPr>
+        <w:ind w:left="720" w:firstLine="0"/>
+        <w:contextualSpacing w:val="0"/>
+        <w:rPr>
+          <w:sz w:val="23"/>
+          <w:szCs w:val="23"/>
+          <w:highlight w:val="white"/>
+        </w:rPr>
+      </w:pPr>
+      <w:r>
+        <w:rPr>
+          <w:sz w:val="23"/>
+          <w:szCs w:val="23"/>
+          <w:highlight w:val="white"/>
+          <w:rtl w:val="0"/>
+        </w:rPr>
+        <w:t xml:space="preserve">   </w:t>
+      </w:r>
+      <w:r>
+        <w:rPr>
+          <w:b w:val="1"/>
+          <w:color w:val="008080"/>
+          <w:sz w:val="23"/>
+          <w:szCs w:val="23"/>
+          <w:highlight w:val="white"/>
+          <w:rtl w:val="0"/>
+        </w:rPr>
+        <w:t xml:space="preserve">'five'</w:t>
+      </w:r>
+      <w:r>
+        <w:rPr>
+          <w:sz w:val="23"/>
+          <w:szCs w:val="23"/>
+          <w:highlight w:val="white"/>
+          <w:rtl w:val="0"/>
+        </w:rPr>
+        <w:t xml:space="preserve">: </w:t>
+      </w:r>
+      <w:r>
+        <w:rPr>
+          <w:color w:val="0000ff"/>
+          <w:sz w:val="23"/>
+          <w:szCs w:val="23"/>
+          <w:highlight w:val="white"/>
+          <w:rtl w:val="0"/>
+        </w:rPr>
+        <w:t xml:space="preserve">5</w:t>
+      </w:r>
+      <w:r>
+        <w:rPr>
+          <w:sz w:val="23"/>
+          <w:szCs w:val="23"/>
+          <w:highlight w:val="white"/>
+          <w:rtl w:val="0"/>
+        </w:rPr>
+        <w:t xml:space="preserve">,</w:t>
+      </w:r>
+    </w:p>
+    <w:p>
+      <w:pPr>
+        <w:ind w:left="720" w:firstLine="0"/>
+        <w:contextualSpacing w:val="0"/>
+        <w:rPr>
+          <w:sz w:val="23"/>
+          <w:szCs w:val="23"/>
+          <w:highlight w:val="white"/>
+        </w:rPr>
+      </w:pPr>
+      <w:r>
+        <w:rPr>
+          <w:sz w:val="23"/>
+          <w:szCs w:val="23"/>
+          <w:highlight w:val="white"/>
+          <w:rtl w:val="0"/>
+        </w:rPr>
+        <w:t xml:space="preserve">   </w:t>
+      </w:r>
+      <w:r>
+        <w:rPr>
+          <w:b w:val="1"/>
+          <w:color w:val="008080"/>
+          <w:sz w:val="23"/>
+          <w:szCs w:val="23"/>
+          <w:highlight w:val="white"/>
+          <w:rtl w:val="0"/>
+        </w:rPr>
+        <w:t xml:space="preserve">'six'</w:t>
+      </w:r>
+      <w:r>
+        <w:rPr>
+          <w:sz w:val="23"/>
+          <w:szCs w:val="23"/>
+          <w:highlight w:val="white"/>
+          <w:rtl w:val="0"/>
+        </w:rPr>
+        <w:t xml:space="preserve">: </w:t>
+      </w:r>
+      <w:r>
+        <w:rPr>
+          <w:color w:val="0000ff"/>
+          <w:sz w:val="23"/>
+          <w:szCs w:val="23"/>
+          <w:highlight w:val="white"/>
+          <w:rtl w:val="0"/>
+        </w:rPr>
+        <w:t xml:space="preserve">6</w:t>
+      </w:r>
+      <w:r>
+        <w:rPr>
+          <w:sz w:val="23"/>
+          <w:szCs w:val="23"/>
+          <w:highlight w:val="white"/>
+          <w:rtl w:val="0"/>
+        </w:rPr>
+        <w:t xml:space="preserve">,</w:t>
+      </w:r>
+    </w:p>
+    <w:p>
+      <w:pPr>
+        <w:ind w:left="720" w:firstLine="0"/>
+        <w:contextualSpacing w:val="0"/>
+        <w:rPr>
+          <w:sz w:val="23"/>
+          <w:szCs w:val="23"/>
+          <w:highlight w:val="white"/>
+        </w:rPr>
+      </w:pPr>
+      <w:r>
+        <w:rPr>
+          <w:sz w:val="23"/>
+          <w:szCs w:val="23"/>
+          <w:highlight w:val="white"/>
+          <w:rtl w:val="0"/>
+        </w:rPr>
+        <w:t xml:space="preserve">   </w:t>
+      </w:r>
+      <w:r>
+        <w:rPr>
+          <w:b w:val="1"/>
+          <w:color w:val="008080"/>
+          <w:sz w:val="23"/>
+          <w:szCs w:val="23"/>
+          <w:highlight w:val="white"/>
+          <w:rtl w:val="0"/>
+        </w:rPr>
+        <w:t xml:space="preserve">'seven'</w:t>
+      </w:r>
+      <w:r>
+        <w:rPr>
+          <w:sz w:val="23"/>
+          <w:szCs w:val="23"/>
+          <w:highlight w:val="white"/>
+          <w:rtl w:val="0"/>
+        </w:rPr>
+        <w:t xml:space="preserve">: </w:t>
+      </w:r>
+      <w:r>
+        <w:rPr>
+          <w:color w:val="0000ff"/>
+          <w:sz w:val="23"/>
+          <w:szCs w:val="23"/>
+          <w:highlight w:val="white"/>
+          <w:rtl w:val="0"/>
+        </w:rPr>
+        <w:t xml:space="preserve">7</w:t>
+      </w:r>
+      <w:r>
+        <w:rPr>
+          <w:sz w:val="23"/>
+          <w:szCs w:val="23"/>
+          <w:highlight w:val="white"/>
+          <w:rtl w:val="0"/>
+        </w:rPr>
+        <w:t xml:space="preserve">,</w:t>
+      </w:r>
+    </w:p>
+    <w:p>
+      <w:pPr>
+        <w:ind w:left="720" w:firstLine="0"/>
+        <w:contextualSpacing w:val="0"/>
+        <w:rPr>
+          <w:color w:val="0000ff"/>
+          <w:sz w:val="23"/>
+          <w:szCs w:val="23"/>
+          <w:highlight w:val="white"/>
+        </w:rPr>
+      </w:pPr>
+      <w:r>
+        <w:rPr>
+          <w:sz w:val="23"/>
+          <w:szCs w:val="23"/>
+          <w:highlight w:val="white"/>
+          <w:rtl w:val="0"/>
+        </w:rPr>
+        <w:t xml:space="preserve">   </w:t>
+      </w:r>
+      <w:r>
+        <w:rPr>
+          <w:b w:val="1"/>
+          <w:color w:val="008080"/>
+          <w:sz w:val="23"/>
+          <w:szCs w:val="23"/>
+          <w:highlight w:val="white"/>
+          <w:rtl w:val="0"/>
+        </w:rPr>
+        <w:t xml:space="preserve">'eight'</w:t>
+      </w:r>
+      <w:r>
+        <w:rPr>
+          <w:sz w:val="23"/>
+          <w:szCs w:val="23"/>
+          <w:highlight w:val="white"/>
+          <w:rtl w:val="0"/>
+        </w:rPr>
+        <w:t xml:space="preserve">: </w:t>
+      </w:r>
+      <w:r>
+        <w:rPr>
+          <w:color w:val="0000ff"/>
+          <w:sz w:val="23"/>
+          <w:szCs w:val="23"/>
+          <w:highlight w:val="white"/>
+          <w:rtl w:val="0"/>
+        </w:rPr>
+        <w:t xml:space="preserve">8</w:t>
+      </w:r>
+    </w:p>
+    <w:p>
+      <w:pPr>
+        <w:ind w:left="720" w:firstLine="0"/>
+        <w:contextualSpacing w:val="0"/>
+        <w:rPr>
+          <w:sz w:val="23"/>
+          <w:szCs w:val="23"/>
+          <w:highlight w:val="white"/>
+        </w:rPr>
+      </w:pPr>
+      <w:r>
+        <w:rPr>
+          <w:sz w:val="23"/>
+          <w:szCs w:val="23"/>
+          <w:highlight w:val="white"/>
+          <w:rtl w:val="0"/>
+        </w:rPr>
+        <w:t xml:space="preserve">}</w:t>
+      </w:r>
+    </w:p>
+    <w:p>
+      <w:pPr>
+        <w:numPr>
+          <w:ilvl w:val="0"/>
+          <w:numId w:val="2"/>
+        </w:numPr>
+        <w:ind w:left="720" w:hanging="360"/>
+        <w:rPr>
+          <w:sz w:val="23"/>
+          <w:szCs w:val="23"/>
+          <w:highlight w:val="white"/>
+          <w:u w:val="none"/>
+        </w:rPr>
+      </w:pPr>
+      <w:r>
+        <w:rPr>
+          <w:sz w:val="23"/>
+          <w:szCs w:val="23"/>
+          <w:highlight w:val="white"/>
+          <w:rtl w:val="0"/>
+        </w:rPr>
+        <w:t xml:space="preserve">Aspiration: Boolean flag used to represent turbo as 1 and std as 0.</w:t>
+      </w:r>
+    </w:p>
+    <w:p>
+      <w:pPr>
+        <w:ind w:left="720" w:firstLine="0"/>
+        <w:contextualSpacing w:val="0"/>
+        <w:rPr>
+          <w:sz w:val="23"/>
+          <w:szCs w:val="23"/>
+          <w:highlight w:val="white"/>
+        </w:rPr>
+      </w:pPr>
+      <w:r>
+        <w:rPr>
+          <w:sz w:val="23"/>
+          <w:szCs w:val="23"/>
+          <w:highlight w:val="white"/>
+          <w:rtl w:val="0"/>
+        </w:rPr>
+        <w:t xml:space="preserve">aspiration_flag = {</w:t>
+      </w:r>
+    </w:p>
+    <w:p>
+      <w:pPr>
+        <w:ind w:left="720" w:firstLine="0"/>
+        <w:contextualSpacing w:val="0"/>
+        <w:rPr>
+          <w:sz w:val="23"/>
+          <w:szCs w:val="23"/>
+          <w:highlight w:val="white"/>
+        </w:rPr>
+      </w:pPr>
+      <w:r>
+        <w:rPr>
+          <w:sz w:val="23"/>
+          <w:szCs w:val="23"/>
+          <w:highlight w:val="white"/>
+          <w:rtl w:val="0"/>
+        </w:rPr>
+        <w:t xml:space="preserve">   </w:t>
+      </w:r>
+      <w:r>
+        <w:rPr>
+          <w:b w:val="1"/>
+          <w:color w:val="008080"/>
+          <w:sz w:val="23"/>
+          <w:szCs w:val="23"/>
+          <w:highlight w:val="white"/>
+          <w:rtl w:val="0"/>
+        </w:rPr>
+        <w:t xml:space="preserve">'turbo'</w:t>
+      </w:r>
+      <w:r>
+        <w:rPr>
+          <w:sz w:val="23"/>
+          <w:szCs w:val="23"/>
+          <w:highlight w:val="white"/>
+          <w:rtl w:val="0"/>
+        </w:rPr>
+        <w:t xml:space="preserve">: </w:t>
+      </w:r>
+      <w:r>
+        <w:rPr>
+          <w:color w:val="0000ff"/>
+          <w:sz w:val="23"/>
+          <w:szCs w:val="23"/>
+          <w:highlight w:val="white"/>
+          <w:rtl w:val="0"/>
+        </w:rPr>
+        <w:t xml:space="preserve">1</w:t>
+      </w:r>
+      <w:r>
+        <w:rPr>
+          <w:sz w:val="23"/>
+          <w:szCs w:val="23"/>
+          <w:highlight w:val="white"/>
+          <w:rtl w:val="0"/>
+        </w:rPr>
+        <w:t xml:space="preserve">,</w:t>
+      </w:r>
+    </w:p>
+    <w:p>
+      <w:pPr>
+        <w:ind w:left="720" w:firstLine="0"/>
+        <w:contextualSpacing w:val="0"/>
+        <w:rPr>
+          <w:color w:val="0000ff"/>
+          <w:sz w:val="23"/>
+          <w:szCs w:val="23"/>
+          <w:highlight w:val="white"/>
+        </w:rPr>
+      </w:pPr>
+      <w:r>
+        <w:rPr>
+          <w:sz w:val="23"/>
+          <w:szCs w:val="23"/>
+          <w:highlight w:val="white"/>
+          <w:rtl w:val="0"/>
+        </w:rPr>
+        <w:t xml:space="preserve">   </w:t>
+      </w:r>
+      <w:r>
+        <w:rPr>
+          <w:b w:val="1"/>
+          <w:color w:val="008080"/>
+          <w:sz w:val="23"/>
+          <w:szCs w:val="23"/>
+          <w:highlight w:val="white"/>
+          <w:rtl w:val="0"/>
+        </w:rPr>
+        <w:t xml:space="preserve">'std'</w:t>
+      </w:r>
+      <w:r>
+        <w:rPr>
+          <w:sz w:val="23"/>
+          <w:szCs w:val="23"/>
+          <w:highlight w:val="white"/>
+          <w:rtl w:val="0"/>
+        </w:rPr>
+        <w:t xml:space="preserve">: </w:t>
+      </w:r>
+      <w:r>
+        <w:rPr>
+          <w:color w:val="0000ff"/>
+          <w:sz w:val="23"/>
+          <w:szCs w:val="23"/>
+          <w:highlight w:val="white"/>
+          <w:rtl w:val="0"/>
+        </w:rPr>
+        <w:t xml:space="preserve">0</w:t>
+      </w:r>
+    </w:p>
+    <w:p>
+      <w:pPr>
+        <w:ind w:left="720" w:firstLine="0"/>
+        <w:contextualSpacing w:val="0"/>
+        <w:rPr>
+          <w:sz w:val="23"/>
+          <w:szCs w:val="23"/>
+          <w:highlight w:val="white"/>
+        </w:rPr>
+      </w:pPr>
+      <w:r>
+        <w:rPr>
+          <w:sz w:val="23"/>
+          <w:szCs w:val="23"/>
+          <w:highlight w:val="white"/>
+          <w:rtl w:val="0"/>
+        </w:rPr>
+        <w:t xml:space="preserve">}</w:t>
+      </w:r>
+    </w:p>
+    <w:p>
+      <w:pPr>
+        <w:ind w:left="720" w:firstLine="0"/>
+        <w:contextualSpacing w:val="0"/>
+        <w:rPr>
+          <w:sz w:val="23"/>
+          <w:szCs w:val="23"/>
+          <w:highlight w:val="white"/>
+        </w:rPr>
+      </w:pPr>
+      <w:r>
+        <w:rPr>
+          <w:rtl w:val="0"/>
+        </w:rPr>
       </w:r>
     </w:p>
     <w:p>
@@ -67,181 +987,325 @@
           <w:numId w:val="1"/>
         </w:numPr>
         <w:ind w:left="720" w:hanging="360"/>
-        <w:rPr/>
-      </w:pPr>
+        <w:rPr>
+          <w:sz w:val="23"/>
+          <w:szCs w:val="23"/>
+          <w:highlight w:val="white"/>
+          <w:u w:val="none"/>
+        </w:rPr>
+      </w:pPr>
+      <w:r>
+        <w:rPr>
+          <w:sz w:val="23"/>
+          <w:szCs w:val="23"/>
+          <w:highlight w:val="white"/>
+          <w:rtl w:val="0"/>
+        </w:rPr>
+        <w:t xml:space="preserve">Engine location: Since the output has to be int type so, Integer transformed has been used</w:t>
+      </w:r>
+    </w:p>
+    <w:p>
+      <w:pPr>
+        <w:ind w:left="720" w:firstLine="0"/>
+        <w:contextualSpacing w:val="0"/>
+        <w:rPr>
+          <w:sz w:val="23"/>
+          <w:szCs w:val="23"/>
+          <w:highlight w:val="white"/>
+        </w:rPr>
+      </w:pPr>
+      <w:r>
+        <w:rPr>
+          <w:sz w:val="23"/>
+          <w:szCs w:val="23"/>
+          <w:highlight w:val="white"/>
+          <w:rtl w:val="0"/>
+        </w:rPr>
+        <w:t xml:space="preserve">engine_loc_transform = {</w:t>
+      </w:r>
+    </w:p>
+    <w:p>
+      <w:pPr>
+        <w:ind w:left="720" w:firstLine="0"/>
+        <w:contextualSpacing w:val="0"/>
+        <w:rPr>
+          <w:sz w:val="23"/>
+          <w:szCs w:val="23"/>
+          <w:highlight w:val="white"/>
+        </w:rPr>
+      </w:pPr>
+      <w:r>
+        <w:rPr>
+          <w:sz w:val="23"/>
+          <w:szCs w:val="23"/>
+          <w:highlight w:val="white"/>
+          <w:rtl w:val="0"/>
+        </w:rPr>
+        <w:t xml:space="preserve">                       </w:t>
+      </w:r>
       <w:r>
         <w:rPr>
           <w:b w:val="1"/>
-          <w:i w:val="1"/>
           <w:color w:val="008080"/>
           <w:sz w:val="23"/>
           <w:szCs w:val="23"/>
           <w:highlight w:val="white"/>
           <w:rtl w:val="0"/>
         </w:rPr>
-        <w:t xml:space="preserve">Engine location transformed to one hot transformation</w:t>
-      </w:r>
-      <w:r>
-        <w:rPr>
-          <w:rtl w:val="0"/>
-        </w:rPr>
+        <w:t xml:space="preserve">'fron</w:t>
+      </w:r>
+      <w:r>
+        <w:rPr>
+          <w:b w:val="1"/>
+          <w:color w:val="008080"/>
+          <w:sz w:val="23"/>
+          <w:szCs w:val="23"/>
+          <w:highlight w:val="white"/>
+          <w:rtl w:val="0"/>
+        </w:rPr>
+        <w:t xml:space="preserve">t'</w:t>
+      </w:r>
+      <w:r>
+        <w:rPr>
+          <w:sz w:val="23"/>
+          <w:szCs w:val="23"/>
+          <w:highlight w:val="white"/>
+          <w:rtl w:val="0"/>
+        </w:rPr>
+        <w:t xml:space="preserve">: </w:t>
+      </w:r>
+      <w:r>
+        <w:rPr>
+          <w:color w:val="0000ff"/>
+          <w:sz w:val="23"/>
+          <w:szCs w:val="23"/>
+          <w:highlight w:val="white"/>
+          <w:rtl w:val="0"/>
+        </w:rPr>
+        <w:t xml:space="preserve">1</w:t>
+      </w:r>
+      <w:r>
+        <w:rPr>
+          <w:sz w:val="23"/>
+          <w:szCs w:val="23"/>
+          <w:highlight w:val="white"/>
+          <w:rtl w:val="0"/>
+        </w:rPr>
+        <w:t xml:space="preserve">,</w:t>
+      </w:r>
+      <w:r>
+        <w:rPr>
+          <w:b w:val="1"/>
+          <w:color w:val="008080"/>
+          <w:sz w:val="23"/>
+          <w:szCs w:val="23"/>
+          <w:highlight w:val="white"/>
+          <w:rtl w:val="0"/>
+        </w:rPr>
+        <w:t xml:space="preserve">'mi</w:t>
+      </w:r>
+      <w:r>
+        <w:rPr>
+          <w:b w:val="1"/>
+          <w:color w:val="008080"/>
+          <w:sz w:val="23"/>
+          <w:szCs w:val="23"/>
+          <w:highlight w:val="white"/>
+          <w:rtl w:val="0"/>
+        </w:rPr>
+        <w:t xml:space="preserve">d'</w:t>
+      </w:r>
+      <w:r>
+        <w:rPr>
+          <w:sz w:val="23"/>
+          <w:szCs w:val="23"/>
+          <w:highlight w:val="white"/>
+          <w:rtl w:val="0"/>
+        </w:rPr>
+        <w:t xml:space="preserve">: </w:t>
+      </w:r>
+      <w:r>
+        <w:rPr>
+          <w:color w:val="0000ff"/>
+          <w:sz w:val="23"/>
+          <w:szCs w:val="23"/>
+          <w:highlight w:val="white"/>
+          <w:rtl w:val="0"/>
+        </w:rPr>
+        <w:t xml:space="preserve">2</w:t>
+      </w:r>
+      <w:r>
+        <w:rPr>
+          <w:sz w:val="23"/>
+          <w:szCs w:val="23"/>
+          <w:highlight w:val="white"/>
+          <w:rtl w:val="0"/>
+        </w:rPr>
+        <w:t xml:space="preserve">,</w:t>
+      </w:r>
+      <w:r>
+        <w:rPr>
+          <w:b w:val="1"/>
+          <w:color w:val="008080"/>
+          <w:sz w:val="23"/>
+          <w:szCs w:val="23"/>
+          <w:highlight w:val="white"/>
+          <w:rtl w:val="0"/>
+        </w:rPr>
+        <w:t xml:space="preserve">'back'</w:t>
+      </w:r>
+      <w:r>
+        <w:rPr>
+          <w:sz w:val="23"/>
+          <w:szCs w:val="23"/>
+          <w:highlight w:val="white"/>
+          <w:rtl w:val="0"/>
+        </w:rPr>
+        <w:t xml:space="preserve">: </w:t>
+      </w:r>
+      <w:r>
+        <w:rPr>
+          <w:color w:val="0000ff"/>
+          <w:sz w:val="23"/>
+          <w:szCs w:val="23"/>
+          <w:highlight w:val="white"/>
+          <w:rtl w:val="0"/>
+        </w:rPr>
+        <w:t xml:space="preserve">3</w:t>
+      </w:r>
+      <w:r>
+        <w:rPr>
+          <w:sz w:val="23"/>
+          <w:szCs w:val="23"/>
+          <w:highlight w:val="white"/>
+          <w:rtl w:val="0"/>
+        </w:rPr>
+        <w:t xml:space="preserve">}</w:t>
       </w:r>
     </w:p>
     <w:p>
       <w:pPr>
         <w:numPr>
           <w:ilvl w:val="0"/>
-          <w:numId w:val="1"/>
+          <w:numId w:val="6"/>
         </w:numPr>
-        <w:ind w:left="720" w:hanging="360"/>
-        <w:rPr/>
-      </w:pPr>
-      <w:r>
-        <w:rPr>
-          <w:b w:val="1"/>
-          <w:color w:val="008080"/>
-          <w:sz w:val="23"/>
-          <w:szCs w:val="23"/>
-          <w:highlight w:val="white"/>
-          <w:rtl w:val="0"/>
-        </w:rPr>
-        <w:t xml:space="preserve">Cylinder count from string to integer</w:t>
+        <w:ind w:left="1440" w:hanging="360"/>
+        <w:rPr>
+          <w:sz w:val="23"/>
+          <w:szCs w:val="23"/>
+          <w:highlight w:val="white"/>
+          <w:u w:val="none"/>
+        </w:rPr>
+      </w:pPr>
+      <w:r>
+        <w:rPr>
+          <w:sz w:val="23"/>
+          <w:szCs w:val="23"/>
+          <w:highlight w:val="white"/>
+          <w:rtl w:val="0"/>
+        </w:rPr>
+        <w:t xml:space="preserve">Price:</w:t>
+      </w:r>
+    </w:p>
+    <w:p>
+      <w:pPr>
+        <w:ind w:left="1440" w:firstLine="0"/>
+        <w:contextualSpacing w:val="0"/>
+        <w:rPr>
+          <w:sz w:val="23"/>
+          <w:szCs w:val="23"/>
+          <w:highlight w:val="white"/>
+        </w:rPr>
+      </w:pPr>
+      <w:r>
+        <w:rPr>
+          <w:sz w:val="23"/>
+          <w:szCs w:val="23"/>
+          <w:highlight w:val="white"/>
+          <w:rtl w:val="0"/>
+        </w:rPr>
+        <w:t xml:space="preserve">Converted cents to Euro by dividing it by 100.</w:t>
       </w:r>
     </w:p>
     <w:p>
       <w:pPr>
         <w:numPr>
           <w:ilvl w:val="0"/>
-          <w:numId w:val="1"/>
+          <w:numId w:val="5"/>
         </w:numPr>
-        <w:ind w:left="720" w:hanging="360"/>
+        <w:ind w:left="1440" w:hanging="360"/>
+        <w:rPr>
+          <w:sz w:val="23"/>
+          <w:szCs w:val="23"/>
+          <w:highlight w:val="white"/>
+          <w:u w:val="none"/>
+        </w:rPr>
+      </w:pPr>
+      <w:r>
+        <w:rPr>
+          <w:sz w:val="23"/>
+          <w:szCs w:val="23"/>
+          <w:highlight w:val="white"/>
+          <w:rtl w:val="0"/>
+        </w:rPr>
+        <w:t xml:space="preserve">Horsepower: Converted to decimal format from German comma format.</w:t>
+      </w:r>
+    </w:p>
+    <w:p>
+      <w:pPr>
+        <w:ind w:left="720" w:firstLine="0"/>
+        <w:contextualSpacing w:val="0"/>
+        <w:rPr>
+          <w:color w:val="0000ff"/>
+          <w:sz w:val="23"/>
+          <w:szCs w:val="23"/>
+          <w:highlight w:val="white"/>
+        </w:rPr>
+      </w:pPr>
+      <w:r>
+        <w:rPr>
+          <w:sz w:val="23"/>
+          <w:szCs w:val="23"/>
+          <w:highlight w:val="white"/>
+          <w:rtl w:val="0"/>
+        </w:rPr>
+        <w:t xml:space="preserve">                     </w:t>
+      </w:r>
+      <w:r>
+        <w:rPr>
+          <w:sz w:val="23"/>
+          <w:szCs w:val="23"/>
+          <w:highlight w:val="white"/>
+          <w:rtl w:val="0"/>
+        </w:rPr>
+        <w:t xml:space="preserve"> </w:t>
+      </w:r>
+      <w:r>
+        <w:rPr>
+          <w:rtl w:val="0"/>
+        </w:rPr>
+      </w:r>
+    </w:p>
+    <w:p>
+      <w:pPr>
+        <w:ind w:left="720" w:firstLine="0"/>
+        <w:contextualSpacing w:val="0"/>
         <w:rPr/>
       </w:pPr>
       <w:r>
         <w:rPr>
-          <w:b w:val="1"/>
-          <w:color w:val="008080"/>
-          <w:sz w:val="23"/>
-          <w:szCs w:val="23"/>
-          <w:highlight w:val="white"/>
-          <w:rtl w:val="0"/>
-        </w:rPr>
-        <w:t xml:space="preserve">Aspiration  to Boolean flag</w:t>
-      </w:r>
-    </w:p>
-    <w:p>
-      <w:pPr>
-        <w:numPr>
-          <w:ilvl w:val="0"/>
-          <w:numId w:val="1"/>
-        </w:numPr>
-        <w:ind w:left="720" w:hanging="360"/>
-        <w:rPr/>
-      </w:pPr>
-      <w:r>
-        <w:rPr>
-          <w:b w:val="1"/>
-          <w:color w:val="008080"/>
-          <w:sz w:val="23"/>
-          <w:szCs w:val="23"/>
-          <w:highlight w:val="white"/>
-          <w:rtl w:val="0"/>
-        </w:rPr>
-        <w:t xml:space="preserve">Price converted from cent to euro</w:t>
-      </w:r>
-    </w:p>
-    <w:p>
-      <w:pPr>
-        <w:numPr>
-          <w:ilvl w:val="0"/>
-          <w:numId w:val="1"/>
-        </w:numPr>
-        <w:ind w:left="720" w:hanging="360"/>
-        <w:rPr/>
-      </w:pPr>
-      <w:r>
-        <w:rPr>
-          <w:b w:val="1"/>
-          <w:color w:val="008080"/>
-          <w:sz w:val="23"/>
-          <w:szCs w:val="23"/>
-          <w:highlight w:val="white"/>
-          <w:rtl w:val="0"/>
-        </w:rPr>
-        <w:t xml:space="preserve">Converted horsepower from German representation to float</w:t>
-      </w:r>
-    </w:p>
-    <w:p>
-      <w:pPr>
-        <w:numPr>
-          <w:ilvl w:val="0"/>
-          <w:numId w:val="1"/>
-        </w:numPr>
-        <w:ind w:left="720" w:hanging="360"/>
-        <w:rPr/>
-      </w:pPr>
-      <w:r>
-        <w:rPr>
-          <w:b w:val="1"/>
-          <w:color w:val="008080"/>
-          <w:sz w:val="23"/>
-          <w:szCs w:val="23"/>
-          <w:highlight w:val="white"/>
-          <w:rtl w:val="0"/>
-        </w:rPr>
-        <w:t xml:space="preserve">Added all the transformed data to a temporary list to have a row data in the list.</w:t>
-      </w:r>
-      <w:r>
-        <w:rPr>
-          <w:rtl w:val="0"/>
-        </w:rPr>
-      </w:r>
-    </w:p>
-    <w:p>
-      <w:pPr>
-        <w:contextualSpacing w:val="0"/>
-        <w:rPr/>
-      </w:pPr>
-      <w:r>
-        <w:rPr>
-          <w:rtl w:val="0"/>
-        </w:rPr>
-        <w:t xml:space="preserve">Then the row is bifurcated to get the data column wise. It has been seperated by ‘ ; ‘.</w:t>
-      </w:r>
-    </w:p>
-    <w:p>
-      <w:pPr>
-        <w:contextualSpacing w:val="0"/>
-        <w:rPr/>
-      </w:pPr>
-      <w:r>
-        <w:rPr>
-          <w:rtl w:val="0"/>
-        </w:rPr>
-        <w:t xml:space="preserve">row.split(“;”) has been used to split the data.</w:t>
-      </w:r>
-    </w:p>
-    <w:p>
-      <w:pPr>
-        <w:contextualSpacing w:val="0"/>
-        <w:rPr/>
-      </w:pPr>
-      <w:r>
-        <w:rPr>
-          <w:rtl w:val="0"/>
-        </w:rPr>
-      </w:r>
-    </w:p>
-    <w:p>
-      <w:pPr>
-        <w:contextualSpacing w:val="0"/>
-        <w:rPr/>
-      </w:pPr>
-      <w:r>
-        <w:rPr>
-          <w:rtl w:val="0"/>
-        </w:rPr>
-        <w:t xml:space="preserve">The dummy data has been filtered according to the specification. If any column consists of ‘_’ or similar transformation the whole row has been left out.</w:t>
+          <w:color w:val="0000ff"/>
+          <w:sz w:val="23"/>
+          <w:szCs w:val="23"/>
+          <w:highlight w:val="white"/>
+          <w:rtl w:val="0"/>
+        </w:rPr>
+        <w:t xml:space="preserve">            </w:t>
+      </w:r>
+      <w:r>
+        <w:rPr>
+          <w:rtl w:val="0"/>
+        </w:rPr>
       </w:r>
     </w:p>
     <w:p>
@@ -292,6 +1356,336 @@
   <w:abstractNum w:abstractNumId="1">
     <w:lvl w:ilvl="0">
       <w:start w:val="1"/>
+      <w:numFmt w:val="bullet"/>
+      <w:lvlText w:val="●"/>
+      <w:lvlJc w:val="left"/>
+      <w:pPr>
+        <w:ind w:left="720" w:hanging="360"/>
+      </w:pPr>
+      <w:rPr>
+        <w:u w:val="none"/>
+      </w:rPr>
+    </w:lvl>
+    <w:lvl w:ilvl="1">
+      <w:start w:val="1"/>
+      <w:numFmt w:val="bullet"/>
+      <w:lvlText w:val="○"/>
+      <w:lvlJc w:val="left"/>
+      <w:pPr>
+        <w:ind w:left="1440" w:hanging="360"/>
+      </w:pPr>
+      <w:rPr>
+        <w:u w:val="none"/>
+      </w:rPr>
+    </w:lvl>
+    <w:lvl w:ilvl="2">
+      <w:start w:val="1"/>
+      <w:numFmt w:val="bullet"/>
+      <w:lvlText w:val="■"/>
+      <w:lvlJc w:val="left"/>
+      <w:pPr>
+        <w:ind w:left="2160" w:hanging="360"/>
+      </w:pPr>
+      <w:rPr>
+        <w:u w:val="none"/>
+      </w:rPr>
+    </w:lvl>
+    <w:lvl w:ilvl="3">
+      <w:start w:val="1"/>
+      <w:numFmt w:val="bullet"/>
+      <w:lvlText w:val="●"/>
+      <w:lvlJc w:val="left"/>
+      <w:pPr>
+        <w:ind w:left="2880" w:hanging="360"/>
+      </w:pPr>
+      <w:rPr>
+        <w:u w:val="none"/>
+      </w:rPr>
+    </w:lvl>
+    <w:lvl w:ilvl="4">
+      <w:start w:val="1"/>
+      <w:numFmt w:val="bullet"/>
+      <w:lvlText w:val="○"/>
+      <w:lvlJc w:val="left"/>
+      <w:pPr>
+        <w:ind w:left="3600" w:hanging="360"/>
+      </w:pPr>
+      <w:rPr>
+        <w:u w:val="none"/>
+      </w:rPr>
+    </w:lvl>
+    <w:lvl w:ilvl="5">
+      <w:start w:val="1"/>
+      <w:numFmt w:val="bullet"/>
+      <w:lvlText w:val="■"/>
+      <w:lvlJc w:val="left"/>
+      <w:pPr>
+        <w:ind w:left="4320" w:hanging="360"/>
+      </w:pPr>
+      <w:rPr>
+        <w:u w:val="none"/>
+      </w:rPr>
+    </w:lvl>
+    <w:lvl w:ilvl="6">
+      <w:start w:val="1"/>
+      <w:numFmt w:val="bullet"/>
+      <w:lvlText w:val="●"/>
+      <w:lvlJc w:val="left"/>
+      <w:pPr>
+        <w:ind w:left="5040" w:hanging="360"/>
+      </w:pPr>
+      <w:rPr>
+        <w:u w:val="none"/>
+      </w:rPr>
+    </w:lvl>
+    <w:lvl w:ilvl="7">
+      <w:start w:val="1"/>
+      <w:numFmt w:val="bullet"/>
+      <w:lvlText w:val="○"/>
+      <w:lvlJc w:val="left"/>
+      <w:pPr>
+        <w:ind w:left="5760" w:hanging="360"/>
+      </w:pPr>
+      <w:rPr>
+        <w:u w:val="none"/>
+      </w:rPr>
+    </w:lvl>
+    <w:lvl w:ilvl="8">
+      <w:start w:val="1"/>
+      <w:numFmt w:val="bullet"/>
+      <w:lvlText w:val="■"/>
+      <w:lvlJc w:val="left"/>
+      <w:pPr>
+        <w:ind w:left="6480" w:hanging="360"/>
+      </w:pPr>
+      <w:rPr>
+        <w:u w:val="none"/>
+      </w:rPr>
+    </w:lvl>
+  </w:abstractNum>
+  <w:abstractNum w:abstractNumId="2">
+    <w:lvl w:ilvl="0">
+      <w:start w:val="1"/>
+      <w:numFmt w:val="bullet"/>
+      <w:lvlText w:val="●"/>
+      <w:lvlJc w:val="left"/>
+      <w:pPr>
+        <w:ind w:left="720" w:hanging="360"/>
+      </w:pPr>
+      <w:rPr>
+        <w:u w:val="none"/>
+      </w:rPr>
+    </w:lvl>
+    <w:lvl w:ilvl="1">
+      <w:start w:val="1"/>
+      <w:numFmt w:val="bullet"/>
+      <w:lvlText w:val="○"/>
+      <w:lvlJc w:val="left"/>
+      <w:pPr>
+        <w:ind w:left="1440" w:hanging="360"/>
+      </w:pPr>
+      <w:rPr>
+        <w:u w:val="none"/>
+      </w:rPr>
+    </w:lvl>
+    <w:lvl w:ilvl="2">
+      <w:start w:val="1"/>
+      <w:numFmt w:val="bullet"/>
+      <w:lvlText w:val="■"/>
+      <w:lvlJc w:val="left"/>
+      <w:pPr>
+        <w:ind w:left="2160" w:hanging="360"/>
+      </w:pPr>
+      <w:rPr>
+        <w:u w:val="none"/>
+      </w:rPr>
+    </w:lvl>
+    <w:lvl w:ilvl="3">
+      <w:start w:val="1"/>
+      <w:numFmt w:val="bullet"/>
+      <w:lvlText w:val="●"/>
+      <w:lvlJc w:val="left"/>
+      <w:pPr>
+        <w:ind w:left="2880" w:hanging="360"/>
+      </w:pPr>
+      <w:rPr>
+        <w:u w:val="none"/>
+      </w:rPr>
+    </w:lvl>
+    <w:lvl w:ilvl="4">
+      <w:start w:val="1"/>
+      <w:numFmt w:val="bullet"/>
+      <w:lvlText w:val="○"/>
+      <w:lvlJc w:val="left"/>
+      <w:pPr>
+        <w:ind w:left="3600" w:hanging="360"/>
+      </w:pPr>
+      <w:rPr>
+        <w:u w:val="none"/>
+      </w:rPr>
+    </w:lvl>
+    <w:lvl w:ilvl="5">
+      <w:start w:val="1"/>
+      <w:numFmt w:val="bullet"/>
+      <w:lvlText w:val="■"/>
+      <w:lvlJc w:val="left"/>
+      <w:pPr>
+        <w:ind w:left="4320" w:hanging="360"/>
+      </w:pPr>
+      <w:rPr>
+        <w:u w:val="none"/>
+      </w:rPr>
+    </w:lvl>
+    <w:lvl w:ilvl="6">
+      <w:start w:val="1"/>
+      <w:numFmt w:val="bullet"/>
+      <w:lvlText w:val="●"/>
+      <w:lvlJc w:val="left"/>
+      <w:pPr>
+        <w:ind w:left="5040" w:hanging="360"/>
+      </w:pPr>
+      <w:rPr>
+        <w:u w:val="none"/>
+      </w:rPr>
+    </w:lvl>
+    <w:lvl w:ilvl="7">
+      <w:start w:val="1"/>
+      <w:numFmt w:val="bullet"/>
+      <w:lvlText w:val="○"/>
+      <w:lvlJc w:val="left"/>
+      <w:pPr>
+        <w:ind w:left="5760" w:hanging="360"/>
+      </w:pPr>
+      <w:rPr>
+        <w:u w:val="none"/>
+      </w:rPr>
+    </w:lvl>
+    <w:lvl w:ilvl="8">
+      <w:start w:val="1"/>
+      <w:numFmt w:val="bullet"/>
+      <w:lvlText w:val="■"/>
+      <w:lvlJc w:val="left"/>
+      <w:pPr>
+        <w:ind w:left="6480" w:hanging="360"/>
+      </w:pPr>
+      <w:rPr>
+        <w:u w:val="none"/>
+      </w:rPr>
+    </w:lvl>
+  </w:abstractNum>
+  <w:abstractNum w:abstractNumId="3">
+    <w:lvl w:ilvl="0">
+      <w:start w:val="1"/>
+      <w:numFmt w:val="bullet"/>
+      <w:lvlText w:val="●"/>
+      <w:lvlJc w:val="left"/>
+      <w:pPr>
+        <w:ind w:left="720" w:hanging="360"/>
+      </w:pPr>
+      <w:rPr>
+        <w:u w:val="none"/>
+      </w:rPr>
+    </w:lvl>
+    <w:lvl w:ilvl="1">
+      <w:start w:val="1"/>
+      <w:numFmt w:val="bullet"/>
+      <w:lvlText w:val="○"/>
+      <w:lvlJc w:val="left"/>
+      <w:pPr>
+        <w:ind w:left="1440" w:hanging="360"/>
+      </w:pPr>
+      <w:rPr>
+        <w:u w:val="none"/>
+      </w:rPr>
+    </w:lvl>
+    <w:lvl w:ilvl="2">
+      <w:start w:val="1"/>
+      <w:numFmt w:val="bullet"/>
+      <w:lvlText w:val="■"/>
+      <w:lvlJc w:val="left"/>
+      <w:pPr>
+        <w:ind w:left="2160" w:hanging="360"/>
+      </w:pPr>
+      <w:rPr>
+        <w:u w:val="none"/>
+      </w:rPr>
+    </w:lvl>
+    <w:lvl w:ilvl="3">
+      <w:start w:val="1"/>
+      <w:numFmt w:val="bullet"/>
+      <w:lvlText w:val="●"/>
+      <w:lvlJc w:val="left"/>
+      <w:pPr>
+        <w:ind w:left="2880" w:hanging="360"/>
+      </w:pPr>
+      <w:rPr>
+        <w:u w:val="none"/>
+      </w:rPr>
+    </w:lvl>
+    <w:lvl w:ilvl="4">
+      <w:start w:val="1"/>
+      <w:numFmt w:val="bullet"/>
+      <w:lvlText w:val="○"/>
+      <w:lvlJc w:val="left"/>
+      <w:pPr>
+        <w:ind w:left="3600" w:hanging="360"/>
+      </w:pPr>
+      <w:rPr>
+        <w:u w:val="none"/>
+      </w:rPr>
+    </w:lvl>
+    <w:lvl w:ilvl="5">
+      <w:start w:val="1"/>
+      <w:numFmt w:val="bullet"/>
+      <w:lvlText w:val="■"/>
+      <w:lvlJc w:val="left"/>
+      <w:pPr>
+        <w:ind w:left="4320" w:hanging="360"/>
+      </w:pPr>
+      <w:rPr>
+        <w:u w:val="none"/>
+      </w:rPr>
+    </w:lvl>
+    <w:lvl w:ilvl="6">
+      <w:start w:val="1"/>
+      <w:numFmt w:val="bullet"/>
+      <w:lvlText w:val="●"/>
+      <w:lvlJc w:val="left"/>
+      <w:pPr>
+        <w:ind w:left="5040" w:hanging="360"/>
+      </w:pPr>
+      <w:rPr>
+        <w:u w:val="none"/>
+      </w:rPr>
+    </w:lvl>
+    <w:lvl w:ilvl="7">
+      <w:start w:val="1"/>
+      <w:numFmt w:val="bullet"/>
+      <w:lvlText w:val="○"/>
+      <w:lvlJc w:val="left"/>
+      <w:pPr>
+        <w:ind w:left="5760" w:hanging="360"/>
+      </w:pPr>
+      <w:rPr>
+        <w:u w:val="none"/>
+      </w:rPr>
+    </w:lvl>
+    <w:lvl w:ilvl="8">
+      <w:start w:val="1"/>
+      <w:numFmt w:val="bullet"/>
+      <w:lvlText w:val="■"/>
+      <w:lvlJc w:val="left"/>
+      <w:pPr>
+        <w:ind w:left="6480" w:hanging="360"/>
+      </w:pPr>
+      <w:rPr>
+        <w:u w:val="none"/>
+      </w:rPr>
+    </w:lvl>
+  </w:abstractNum>
+  <w:abstractNum w:abstractNumId="4">
+    <w:lvl w:ilvl="0">
+      <w:start w:val="1"/>
       <w:numFmt w:val="decimal"/>
       <w:lvlText w:val="%1."/>
       <w:lvlJc w:val="left"/>
@@ -399,8 +1793,243 @@
       </w:rPr>
     </w:lvl>
   </w:abstractNum>
+  <w:abstractNum w:abstractNumId="5">
+    <w:lvl w:ilvl="0">
+      <w:start w:val="1"/>
+      <w:numFmt w:val="bullet"/>
+      <w:lvlText w:val="●"/>
+      <w:lvlJc w:val="left"/>
+      <w:pPr>
+        <w:ind w:left="1440" w:hanging="360"/>
+      </w:pPr>
+      <w:rPr>
+        <w:u w:val="none"/>
+      </w:rPr>
+    </w:lvl>
+    <w:lvl w:ilvl="1">
+      <w:start w:val="1"/>
+      <w:numFmt w:val="bullet"/>
+      <w:lvlText w:val="○"/>
+      <w:lvlJc w:val="left"/>
+      <w:pPr>
+        <w:ind w:left="2160" w:hanging="360"/>
+      </w:pPr>
+      <w:rPr>
+        <w:u w:val="none"/>
+      </w:rPr>
+    </w:lvl>
+    <w:lvl w:ilvl="2">
+      <w:start w:val="1"/>
+      <w:numFmt w:val="bullet"/>
+      <w:lvlText w:val="■"/>
+      <w:lvlJc w:val="left"/>
+      <w:pPr>
+        <w:ind w:left="2880" w:hanging="360"/>
+      </w:pPr>
+      <w:rPr>
+        <w:u w:val="none"/>
+      </w:rPr>
+    </w:lvl>
+    <w:lvl w:ilvl="3">
+      <w:start w:val="1"/>
+      <w:numFmt w:val="bullet"/>
+      <w:lvlText w:val="●"/>
+      <w:lvlJc w:val="left"/>
+      <w:pPr>
+        <w:ind w:left="3600" w:hanging="360"/>
+      </w:pPr>
+      <w:rPr>
+        <w:u w:val="none"/>
+      </w:rPr>
+    </w:lvl>
+    <w:lvl w:ilvl="4">
+      <w:start w:val="1"/>
+      <w:numFmt w:val="bullet"/>
+      <w:lvlText w:val="○"/>
+      <w:lvlJc w:val="left"/>
+      <w:pPr>
+        <w:ind w:left="4320" w:hanging="360"/>
+      </w:pPr>
+      <w:rPr>
+        <w:u w:val="none"/>
+      </w:rPr>
+    </w:lvl>
+    <w:lvl w:ilvl="5">
+      <w:start w:val="1"/>
+      <w:numFmt w:val="bullet"/>
+      <w:lvlText w:val="■"/>
+      <w:lvlJc w:val="left"/>
+      <w:pPr>
+        <w:ind w:left="5040" w:hanging="360"/>
+      </w:pPr>
+      <w:rPr>
+        <w:u w:val="none"/>
+      </w:rPr>
+    </w:lvl>
+    <w:lvl w:ilvl="6">
+      <w:start w:val="1"/>
+      <w:numFmt w:val="bullet"/>
+      <w:lvlText w:val="●"/>
+      <w:lvlJc w:val="left"/>
+      <w:pPr>
+        <w:ind w:left="5760" w:hanging="360"/>
+      </w:pPr>
+      <w:rPr>
+        <w:u w:val="none"/>
+      </w:rPr>
+    </w:lvl>
+    <w:lvl w:ilvl="7">
+      <w:start w:val="1"/>
+      <w:numFmt w:val="bullet"/>
+      <w:lvlText w:val="○"/>
+      <w:lvlJc w:val="left"/>
+      <w:pPr>
+        <w:ind w:left="6480" w:hanging="360"/>
+      </w:pPr>
+      <w:rPr>
+        <w:u w:val="none"/>
+      </w:rPr>
+    </w:lvl>
+    <w:lvl w:ilvl="8">
+      <w:start w:val="1"/>
+      <w:numFmt w:val="bullet"/>
+      <w:lvlText w:val="■"/>
+      <w:lvlJc w:val="left"/>
+      <w:pPr>
+        <w:ind w:left="7200" w:hanging="360"/>
+      </w:pPr>
+      <w:rPr>
+        <w:u w:val="none"/>
+      </w:rPr>
+    </w:lvl>
+  </w:abstractNum>
+  <w:abstractNum w:abstractNumId="6">
+    <w:lvl w:ilvl="0">
+      <w:start w:val="1"/>
+      <w:numFmt w:val="bullet"/>
+      <w:lvlText w:val="●"/>
+      <w:lvlJc w:val="left"/>
+      <w:pPr>
+        <w:ind w:left="1440" w:hanging="360"/>
+      </w:pPr>
+      <w:rPr>
+        <w:u w:val="none"/>
+      </w:rPr>
+    </w:lvl>
+    <w:lvl w:ilvl="1">
+      <w:start w:val="1"/>
+      <w:numFmt w:val="bullet"/>
+      <w:lvlText w:val="○"/>
+      <w:lvlJc w:val="left"/>
+      <w:pPr>
+        <w:ind w:left="2160" w:hanging="360"/>
+      </w:pPr>
+      <w:rPr>
+        <w:u w:val="none"/>
+      </w:rPr>
+    </w:lvl>
+    <w:lvl w:ilvl="2">
+      <w:start w:val="1"/>
+      <w:numFmt w:val="bullet"/>
+      <w:lvlText w:val="■"/>
+      <w:lvlJc w:val="left"/>
+      <w:pPr>
+        <w:ind w:left="2880" w:hanging="360"/>
+      </w:pPr>
+      <w:rPr>
+        <w:u w:val="none"/>
+      </w:rPr>
+    </w:lvl>
+    <w:lvl w:ilvl="3">
+      <w:start w:val="1"/>
+      <w:numFmt w:val="bullet"/>
+      <w:lvlText w:val="●"/>
+      <w:lvlJc w:val="left"/>
+      <w:pPr>
+        <w:ind w:left="3600" w:hanging="360"/>
+      </w:pPr>
+      <w:rPr>
+        <w:u w:val="none"/>
+      </w:rPr>
+    </w:lvl>
+    <w:lvl w:ilvl="4">
+      <w:start w:val="1"/>
+      <w:numFmt w:val="bullet"/>
+      <w:lvlText w:val="○"/>
+      <w:lvlJc w:val="left"/>
+      <w:pPr>
+        <w:ind w:left="4320" w:hanging="360"/>
+      </w:pPr>
+      <w:rPr>
+        <w:u w:val="none"/>
+      </w:rPr>
+    </w:lvl>
+    <w:lvl w:ilvl="5">
+      <w:start w:val="1"/>
+      <w:numFmt w:val="bullet"/>
+      <w:lvlText w:val="■"/>
+      <w:lvlJc w:val="left"/>
+      <w:pPr>
+        <w:ind w:left="5040" w:hanging="360"/>
+      </w:pPr>
+      <w:rPr>
+        <w:u w:val="none"/>
+      </w:rPr>
+    </w:lvl>
+    <w:lvl w:ilvl="6">
+      <w:start w:val="1"/>
+      <w:numFmt w:val="bullet"/>
+      <w:lvlText w:val="●"/>
+      <w:lvlJc w:val="left"/>
+      <w:pPr>
+        <w:ind w:left="5760" w:hanging="360"/>
+      </w:pPr>
+      <w:rPr>
+        <w:u w:val="none"/>
+      </w:rPr>
+    </w:lvl>
+    <w:lvl w:ilvl="7">
+      <w:start w:val="1"/>
+      <w:numFmt w:val="bullet"/>
+      <w:lvlText w:val="○"/>
+      <w:lvlJc w:val="left"/>
+      <w:pPr>
+        <w:ind w:left="6480" w:hanging="360"/>
+      </w:pPr>
+      <w:rPr>
+        <w:u w:val="none"/>
+      </w:rPr>
+    </w:lvl>
+    <w:lvl w:ilvl="8">
+      <w:start w:val="1"/>
+      <w:numFmt w:val="bullet"/>
+      <w:lvlText w:val="■"/>
+      <w:lvlJc w:val="left"/>
+      <w:pPr>
+        <w:ind w:left="7200" w:hanging="360"/>
+      </w:pPr>
+      <w:rPr>
+        <w:u w:val="none"/>
+      </w:rPr>
+    </w:lvl>
+  </w:abstractNum>
   <w:num w:numId="1">
     <w:abstractNumId w:val="1"/>
+  </w:num>
+  <w:num w:numId="2">
+    <w:abstractNumId w:val="2"/>
+  </w:num>
+  <w:num w:numId="3">
+    <w:abstractNumId w:val="3"/>
+  </w:num>
+  <w:num w:numId="4">
+    <w:abstractNumId w:val="4"/>
+  </w:num>
+  <w:num w:numId="5">
+    <w:abstractNumId w:val="5"/>
+  </w:num>
+  <w:num w:numId="6">
+    <w:abstractNumId w:val="6"/>
   </w:num>
 </w:numbering>
 </file>

</xml_diff>